<commit_message>
Added item on todo list
</commit_message>
<xml_diff>
--- a/To Do List.docx
+++ b/To Do List.docx
@@ -40,15 +40,7 @@
         </w:numPr>
       </w:pPr>
       <w:r>
-        <w:t xml:space="preserve">Change </w:t>
-      </w:r>
-      <w:proofErr w:type="spellStart"/>
-      <w:r>
-        <w:t>ScholarMap</w:t>
-      </w:r>
-      <w:proofErr w:type="spellEnd"/>
-      <w:r>
-        <w:t xml:space="preserve"> to Central for Business and Social Analytics</w:t>
+        <w:t>Change ScholarMap to Central for Business and Social Analytics</w:t>
       </w:r>
     </w:p>
     <w:p>
@@ -120,29 +112,22 @@
         </w:numPr>
       </w:pPr>
       <w:r>
-        <w:t xml:space="preserve">There’s a function </w:t>
-      </w:r>
-      <w:proofErr w:type="spellStart"/>
-      <w:proofErr w:type="gramStart"/>
-      <w:r>
-        <w:t>makeRandomPassword</w:t>
-      </w:r>
-      <w:proofErr w:type="spellEnd"/>
-      <w:r>
-        <w:t>(</w:t>
-      </w:r>
-      <w:proofErr w:type="gramEnd"/>
-      <w:r>
-        <w:t xml:space="preserve">) in </w:t>
-      </w:r>
-      <w:proofErr w:type="spellStart"/>
-      <w:r>
-        <w:t>UserService.groovy</w:t>
-      </w:r>
-      <w:proofErr w:type="spellEnd"/>
-      <w:r>
-        <w:t xml:space="preserve"> that might be of help</w:t>
-      </w:r>
+        <w:t>There’s a function makeRandomPassword() in UserService.groovy that might be of help</w:t>
+      </w:r>
+    </w:p>
+    <w:p>
+      <w:pPr>
+        <w:pStyle w:val="ListParagraph"/>
+        <w:numPr>
+          <w:ilvl w:val="0"/>
+          <w:numId w:val="2"/>
+        </w:numPr>
+      </w:pPr>
+      <w:r>
+        <w:t>Update CBSA Website with most recent front-end</w:t>
+      </w:r>
+      <w:bookmarkStart w:id="0" w:name="_GoBack"/>
+      <w:bookmarkEnd w:id="0"/>
     </w:p>
     <w:p/>
     <w:p>
@@ -164,13 +149,7 @@
         </w:numPr>
       </w:pPr>
       <w:r>
-        <w:t xml:space="preserve">Add </w:t>
-      </w:r>
-      <w:r>
-        <w:t>website</w:t>
-      </w:r>
-      <w:r>
-        <w:t xml:space="preserve"> option to user profiles</w:t>
+        <w:t>Add website option to user profiles</w:t>
       </w:r>
     </w:p>
     <w:p>
@@ -221,20 +200,7 @@
         <w:t xml:space="preserve"> lies within </w:t>
       </w:r>
       <w:r>
-        <w:t xml:space="preserve">MySQL </w:t>
-      </w:r>
-      <w:proofErr w:type="spellStart"/>
-      <w:r>
-        <w:t>db</w:t>
-      </w:r>
-      <w:proofErr w:type="spellEnd"/>
-      <w:r>
-        <w:t xml:space="preserve"> having a constraint on the </w:t>
-      </w:r>
-      <w:bookmarkStart w:id="0" w:name="_GoBack"/>
-      <w:bookmarkEnd w:id="0"/>
-      <w:r>
-        <w:t>URL</w:t>
+        <w:t>MySQL db having a constraint on the URL</w:t>
       </w:r>
       <w:r>
         <w:t xml:space="preserve"> (cannot be null), looking to fix it without deleting database for production server</w:t>
@@ -276,23 +242,7 @@
         </w:numPr>
       </w:pPr>
       <w:r>
-        <w:t xml:space="preserve">Add "Original version of </w:t>
-      </w:r>
-      <w:proofErr w:type="spellStart"/>
-      <w:r>
-        <w:t>ScholarMap</w:t>
-      </w:r>
-      <w:proofErr w:type="spellEnd"/>
-      <w:r>
-        <w:t xml:space="preserve"> written by Professor Josh </w:t>
-      </w:r>
-      <w:proofErr w:type="spellStart"/>
-      <w:r>
-        <w:t>Introne</w:t>
-      </w:r>
-      <w:proofErr w:type="spellEnd"/>
-      <w:r>
-        <w:t>, MSU.” To About page.</w:t>
+        <w:t>Add "Original version of ScholarMap written by Professor Josh Introne, MSU.” To About page.</w:t>
       </w:r>
     </w:p>
     <w:p>

</xml_diff>

<commit_message>
Removed descriptions on pages and styling changes
</commit_message>
<xml_diff>
--- a/To Do List.docx
+++ b/To Do List.docx
@@ -16,7 +16,19 @@
         </w:numPr>
       </w:pPr>
       <w:r>
-        <w:t>Add header into top of Scholar Map</w:t>
+        <w:t>Change descriptions for entities</w:t>
+      </w:r>
+    </w:p>
+    <w:p/>
+    <w:p/>
+    <w:p>
+      <w:pPr>
+        <w:ind w:left="406"/>
+      </w:pPr>
+    </w:p>
+    <w:p>
+      <w:r>
+        <w:t>Completed</w:t>
       </w:r>
     </w:p>
     <w:p>
@@ -28,7 +40,7 @@
         </w:numPr>
       </w:pPr>
       <w:r>
-        <w:t>Take out Back to CBSA</w:t>
+        <w:t>Add student as option for position</w:t>
       </w:r>
     </w:p>
     <w:p>
@@ -40,7 +52,55 @@
         </w:numPr>
       </w:pPr>
       <w:r>
-        <w:t>Change ScholarMap to Central for Business and Social Analytics</w:t>
+        <w:t xml:space="preserve">Add "Original version of </w:t>
+      </w:r>
+      <w:proofErr w:type="spellStart"/>
+      <w:r>
+        <w:t>ScholarMap</w:t>
+      </w:r>
+      <w:proofErr w:type="spellEnd"/>
+      <w:r>
+        <w:t xml:space="preserve"> written by Professor Josh </w:t>
+      </w:r>
+      <w:proofErr w:type="spellStart"/>
+      <w:r>
+        <w:t>Introne</w:t>
+      </w:r>
+      <w:proofErr w:type="spellEnd"/>
+      <w:r>
+        <w:t>, MSU.” To About page.</w:t>
+      </w:r>
+    </w:p>
+    <w:p>
+      <w:pPr>
+        <w:pStyle w:val="ListParagraph"/>
+        <w:numPr>
+          <w:ilvl w:val="0"/>
+          <w:numId w:val="2"/>
+        </w:numPr>
+      </w:pPr>
+      <w:r>
+        <w:t>Change hover color</w:t>
+      </w:r>
+    </w:p>
+    <w:p>
+      <w:pPr>
+        <w:pStyle w:val="ListParagraph"/>
+        <w:numPr>
+          <w:ilvl w:val="0"/>
+          <w:numId w:val="2"/>
+        </w:numPr>
+      </w:pPr>
+      <w:r>
+        <w:t xml:space="preserve">Change </w:t>
+      </w:r>
+      <w:proofErr w:type="spellStart"/>
+      <w:r>
+        <w:t>ScholarMap</w:t>
+      </w:r>
+      <w:proofErr w:type="spellEnd"/>
+      <w:r>
+        <w:t xml:space="preserve"> to Central for Business and Social Analytics</w:t>
       </w:r>
     </w:p>
     <w:p>
@@ -64,7 +124,7 @@
         </w:numPr>
       </w:pPr>
       <w:r>
-        <w:t>Change Footer to include MSU footer</w:t>
+        <w:t>Add website option to user profiles</w:t>
       </w:r>
     </w:p>
     <w:p>
@@ -76,7 +136,7 @@
         </w:numPr>
       </w:pPr>
       <w:r>
-        <w:t>Change search bar names</w:t>
+        <w:t>Take out Back to CBSA</w:t>
       </w:r>
     </w:p>
     <w:p>
@@ -88,7 +148,7 @@
         </w:numPr>
       </w:pPr>
       <w:r>
-        <w:t>Change descriptions for entities</w:t>
+        <w:t>Change Footer to include MSU footer</w:t>
       </w:r>
     </w:p>
     <w:p>
@@ -100,19 +160,7 @@
         </w:numPr>
       </w:pPr>
       <w:r>
-        <w:t>Create users for affiliated faculty</w:t>
-      </w:r>
-    </w:p>
-    <w:p>
-      <w:pPr>
-        <w:pStyle w:val="ListParagraph"/>
-        <w:numPr>
-          <w:ilvl w:val="1"/>
-          <w:numId w:val="2"/>
-        </w:numPr>
-      </w:pPr>
-      <w:r>
-        <w:t>There’s a function makeRandomPassword() in UserService.groovy that might be of help</w:t>
+        <w:t>Change search bar names</w:t>
       </w:r>
     </w:p>
     <w:p>
@@ -124,101 +172,7 @@
         </w:numPr>
       </w:pPr>
       <w:r>
-        <w:t>Update CBSA Website with most recent front-end</w:t>
-      </w:r>
-      <w:bookmarkStart w:id="0" w:name="_GoBack"/>
-      <w:bookmarkEnd w:id="0"/>
-    </w:p>
-    <w:p/>
-    <w:p>
-      <w:pPr>
-        <w:ind w:left="406"/>
-      </w:pPr>
-    </w:p>
-    <w:p>
-      <w:r>
-        <w:t>Completed with Bugs</w:t>
-      </w:r>
-    </w:p>
-    <w:p>
-      <w:pPr>
-        <w:pStyle w:val="ListParagraph"/>
-        <w:numPr>
-          <w:ilvl w:val="0"/>
-          <w:numId w:val="3"/>
-        </w:numPr>
-      </w:pPr>
-      <w:r>
-        <w:t>Add website option to user profiles</w:t>
-      </w:r>
-    </w:p>
-    <w:p>
-      <w:pPr>
-        <w:pStyle w:val="ListParagraph"/>
-        <w:numPr>
-          <w:ilvl w:val="1"/>
-          <w:numId w:val="2"/>
-        </w:numPr>
-      </w:pPr>
-      <w:r>
-        <w:t>Working</w:t>
-      </w:r>
-      <w:r>
-        <w:t xml:space="preserve"> on fixing bug where new user creation doesn’t work</w:t>
-      </w:r>
-      <w:r>
-        <w:t xml:space="preserve"> with preexisting MySQL database</w:t>
-      </w:r>
-    </w:p>
-    <w:p>
-      <w:pPr>
-        <w:pStyle w:val="ListParagraph"/>
-        <w:numPr>
-          <w:ilvl w:val="2"/>
-          <w:numId w:val="2"/>
-        </w:numPr>
-      </w:pPr>
-      <w:r>
-        <w:t>Can</w:t>
-      </w:r>
-      <w:r>
-        <w:t xml:space="preserve"> be fixed by deleting and creating a new database</w:t>
-      </w:r>
-    </w:p>
-    <w:p>
-      <w:pPr>
-        <w:pStyle w:val="ListParagraph"/>
-        <w:numPr>
-          <w:ilvl w:val="2"/>
-          <w:numId w:val="2"/>
-        </w:numPr>
-      </w:pPr>
-      <w:r>
-        <w:t>Problem</w:t>
-      </w:r>
-      <w:r>
-        <w:t xml:space="preserve"> lies within </w:t>
-      </w:r>
-      <w:r>
-        <w:t>MySQL db having a constraint on the URL</w:t>
-      </w:r>
-      <w:r>
-        <w:t xml:space="preserve"> (cannot be null), looking to fix it without deleting database for production server</w:t>
-      </w:r>
-    </w:p>
-    <w:p>
-      <w:pPr>
-        <w:ind w:left="406"/>
-      </w:pPr>
-    </w:p>
-    <w:p>
-      <w:pPr>
-        <w:ind w:left="406"/>
-      </w:pPr>
-    </w:p>
-    <w:p>
-      <w:r>
-        <w:t>Completed</w:t>
+        <w:t>Create users for affiliated faculty</w:t>
       </w:r>
     </w:p>
     <w:p>
@@ -230,32 +184,16 @@
         </w:numPr>
       </w:pPr>
       <w:r>
-        <w:t>Add student as option for position</w:t>
-      </w:r>
-    </w:p>
-    <w:p>
-      <w:pPr>
-        <w:pStyle w:val="ListParagraph"/>
-        <w:numPr>
-          <w:ilvl w:val="0"/>
-          <w:numId w:val="2"/>
-        </w:numPr>
-      </w:pPr>
-      <w:r>
-        <w:t>Add "Original version of ScholarMap written by Professor Josh Introne, MSU.” To About page.</w:t>
-      </w:r>
-    </w:p>
-    <w:p>
-      <w:pPr>
-        <w:pStyle w:val="ListParagraph"/>
-        <w:numPr>
-          <w:ilvl w:val="0"/>
-          <w:numId w:val="2"/>
-        </w:numPr>
-      </w:pPr>
-      <w:r>
-        <w:t>Change hover color</w:t>
-      </w:r>
+        <w:t>Update CBSA Website with most recent front-end</w:t>
+      </w:r>
+    </w:p>
+    <w:p>
+      <w:pPr>
+        <w:pStyle w:val="ListParagraph"/>
+        <w:ind w:left="766"/>
+      </w:pPr>
+      <w:bookmarkStart w:id="0" w:name="_GoBack"/>
+      <w:bookmarkEnd w:id="0"/>
     </w:p>
     <w:p>
       <w:pPr>

</xml_diff>